<commit_message>
Add Kursach and Lab_3
</commit_message>
<xml_diff>
--- a/Kurs_3/Voyaki/Kurs_3/СУБД_заебало однако.docx
+++ b/Kurs_3/Voyaki/Kurs_3/СУБД_заебало однако.docx
@@ -246,6 +246,15 @@
       </w:pPr>
       <w:r>
         <w:rPr/>
+      </w:r>
+    </w:p>
+    <w:p>
+      <w:pPr>
+        <w:pStyle w:val="Normal"/>
+        <w:rPr/>
+      </w:pPr>
+      <w:r>
+        <w:rPr/>
         <w:drawing>
           <wp:anchor behindDoc="0" distT="0" distB="0" distL="0" distR="0" simplePos="0" locked="0" layoutInCell="1" allowOverlap="1" relativeHeight="3">
             <wp:simplePos x="0" y="0"/>
@@ -300,7 +309,51 @@
       </w:pPr>
       <w:r>
         <w:rPr/>
-        <w:t xml:space="preserve">Самый распространенный тип БД — реляционной </w:t>
+      </w:r>
+    </w:p>
+    <w:p>
+      <w:pPr>
+        <w:pStyle w:val="Normal"/>
+        <w:rPr/>
+      </w:pPr>
+      <w:r>
+        <w:rPr/>
+      </w:r>
+    </w:p>
+    <w:p>
+      <w:pPr>
+        <w:pStyle w:val="Normal"/>
+        <w:rPr/>
+      </w:pPr>
+      <w:r>
+        <w:rPr/>
+      </w:r>
+    </w:p>
+    <w:p>
+      <w:pPr>
+        <w:pStyle w:val="Normal"/>
+        <w:rPr/>
+      </w:pPr>
+      <w:r>
+        <w:rPr/>
+      </w:r>
+    </w:p>
+    <w:p>
+      <w:pPr>
+        <w:pStyle w:val="Normal"/>
+        <w:rPr/>
+      </w:pPr>
+      <w:r>
+        <w:rPr/>
+        <w:t xml:space="preserve">Самый </w:t>
+      </w:r>
+      <w:r>
+        <w:rPr/>
+        <w:t>распространённый</w:t>
+      </w:r>
+      <w:r>
+        <w:rPr/>
+        <w:t xml:space="preserve"> тип БД — реляционной </w:t>
       </w:r>
     </w:p>
     <w:p>
@@ -415,17 +468,559 @@
     </w:p>
     <w:p>
       <w:pPr>
-        <w:pStyle w:val="Normal"/>
-        <w:rPr/>
-      </w:pPr>
-      <w:r>
-        <w:rPr/>
+        <w:pStyle w:val="TextBody"/>
+        <w:tabs>
+          <w:tab w:val="left" w:pos="0" w:leader="none"/>
+        </w:tabs>
+        <w:ind w:left="707" w:hanging="283"/>
+        <w:rPr/>
+      </w:pPr>
+      <w:r>
+        <w:rPr/>
+      </w:r>
+    </w:p>
+    <w:p>
+      <w:pPr>
+        <w:pStyle w:val="TextBody"/>
+        <w:tabs>
+          <w:tab w:val="left" w:pos="0" w:leader="none"/>
+        </w:tabs>
+        <w:ind w:left="707" w:hanging="283"/>
+        <w:rPr/>
+      </w:pPr>
+      <w:r>
+        <w:rPr/>
+        <w:t>Рассмотрим, как хранится в памяти простейшая БД:</w:t>
+      </w:r>
+    </w:p>
+    <w:p>
+      <w:pPr>
+        <w:pStyle w:val="TextBody"/>
+        <w:widowControl/>
+        <w:tabs>
+          <w:tab w:val="left" w:pos="0" w:leader="none"/>
+        </w:tabs>
+        <w:overflowPunct w:val="false"/>
+        <w:bidi w:val="0"/>
+        <w:spacing w:lineRule="auto" w:line="276" w:before="0" w:after="140"/>
+        <w:ind w:left="180" w:right="0" w:hanging="0"/>
+        <w:jc w:val="left"/>
+        <w:rPr/>
+      </w:pPr>
+      <w:r>
+        <w:rPr/>
+        <w:tab/>
+        <w:t xml:space="preserve">Как уже говорилось раньше, БД — это набор таблиц и связи между ними. Например, нам нужно хранить информацию об исполнителе: табельный номер и номер контракта. Но нам также необходимо знать, что это за сотрудник и в каком отделе он работает.  Вопрос как же тогда хранить столько связей? </w:t>
+      </w:r>
+    </w:p>
+    <w:p>
+      <w:pPr>
+        <w:pStyle w:val="TextBody"/>
+        <w:widowControl/>
+        <w:tabs>
+          <w:tab w:val="left" w:pos="0" w:leader="none"/>
+        </w:tabs>
+        <w:overflowPunct w:val="false"/>
+        <w:bidi w:val="0"/>
+        <w:spacing w:lineRule="auto" w:line="276" w:before="0" w:after="140"/>
+        <w:ind w:left="180" w:right="0" w:hanging="0"/>
+        <w:jc w:val="left"/>
+        <w:rPr/>
+      </w:pPr>
+      <w:r>
+        <w:rPr/>
+        <w:tab/>
+        <w:t xml:space="preserve">Для этого придумали создавать несколько таблиц, где каждая ячейка может указывать на еще одну таблицу. Итак, у нас итоговая таблица по исполнителю, которая хранит его табельный номер и номер контракта. Если мы хотим узнать более подробно, про таблельный номер, мы можем перейти в таблицу, где такой номер есть и посмотреть кому он принадлежит. В нашем случае, мы попадём в таблицу «Сотрудник», и узнаем его имя и номер отдела. А если в нашей организации много отделов и мы не помним у какого отдела какой номер? Не проблема! Для этого сделаем ещё одну таблицу «Отдел»,  в котором будет сопоставляться номер отдела и его наименование. </w:t>
+      </w:r>
+    </w:p>
+    <w:p>
+      <w:pPr>
+        <w:pStyle w:val="TextBody"/>
+        <w:tabs>
+          <w:tab w:val="left" w:pos="0" w:leader="none"/>
+        </w:tabs>
+        <w:ind w:left="707" w:hanging="283"/>
+        <w:jc w:val="left"/>
+        <w:rPr/>
+      </w:pPr>
+      <w:r>
+        <w:rPr/>
+      </w:r>
+    </w:p>
+    <w:p>
+      <w:pPr>
+        <w:pStyle w:val="TextBody"/>
+        <w:widowControl/>
+        <w:tabs>
+          <w:tab w:val="left" w:pos="0" w:leader="none"/>
+        </w:tabs>
+        <w:overflowPunct w:val="false"/>
+        <w:bidi w:val="0"/>
+        <w:spacing w:lineRule="auto" w:line="276" w:before="0" w:after="140"/>
+        <w:ind w:left="180" w:right="0" w:hanging="0"/>
+        <w:jc w:val="left"/>
+        <w:rPr/>
+      </w:pPr>
+      <w:r>
+        <w:rPr/>
+        <w:t xml:space="preserve">Таким образом, </w:t>
+      </w:r>
+      <w:r>
+        <w:rPr/>
+        <w:t>наша БД, представляет собой множество таблиц, и ссылки, по которым мы можем переходить и получать более подробную информацию.</w:t>
+      </w:r>
+    </w:p>
+    <w:p>
+      <w:pPr>
+        <w:pStyle w:val="Normal"/>
+        <w:rPr/>
+      </w:pPr>
+      <w:r>
+        <w:rPr/>
+        <w:drawing>
+          <wp:anchor behindDoc="0" distT="0" distB="0" distL="0" distR="0" simplePos="0" locked="0" layoutInCell="1" allowOverlap="1" relativeHeight="4">
+            <wp:simplePos x="0" y="0"/>
+            <wp:positionH relativeFrom="column">
+              <wp:align>center</wp:align>
+            </wp:positionH>
+            <wp:positionV relativeFrom="paragraph">
+              <wp:posOffset>635</wp:posOffset>
+            </wp:positionV>
+            <wp:extent cx="2453640" cy="1021080"/>
+            <wp:effectExtent l="0" t="0" r="0" b="0"/>
+            <wp:wrapSquare wrapText="largest"/>
+            <wp:docPr id="3" name="Image3" descr=""/>
+            <wp:cNvGraphicFramePr>
+              <a:graphicFrameLocks xmlns:a="http://schemas.openxmlformats.org/drawingml/2006/main" noChangeAspect="1"/>
+            </wp:cNvGraphicFramePr>
+            <a:graphic xmlns:a="http://schemas.openxmlformats.org/drawingml/2006/main">
+              <a:graphicData uri="http://schemas.openxmlformats.org/drawingml/2006/picture">
+                <pic:pic xmlns:pic="http://schemas.openxmlformats.org/drawingml/2006/picture">
+                  <pic:nvPicPr>
+                    <pic:cNvPr id="3" name="Image3" descr=""/>
+                    <pic:cNvPicPr>
+                      <a:picLocks noChangeAspect="1" noChangeArrowheads="1"/>
+                    </pic:cNvPicPr>
+                  </pic:nvPicPr>
+                  <pic:blipFill>
+                    <a:blip r:embed="rId4"/>
+                    <a:stretch>
+                      <a:fillRect/>
+                    </a:stretch>
+                  </pic:blipFill>
+                  <pic:spPr bwMode="auto">
+                    <a:xfrm>
+                      <a:off x="0" y="0"/>
+                      <a:ext cx="2453640" cy="1021080"/>
+                    </a:xfrm>
+                    <a:prstGeom prst="rect">
+                      <a:avLst/>
+                    </a:prstGeom>
+                  </pic:spPr>
+                </pic:pic>
+              </a:graphicData>
+            </a:graphic>
+          </wp:anchor>
+        </w:drawing>
+      </w:r>
+    </w:p>
+    <w:p>
+      <w:pPr>
+        <w:pStyle w:val="Normal"/>
+        <w:rPr/>
+      </w:pPr>
+      <w:r>
+        <w:rPr/>
+      </w:r>
+    </w:p>
+    <w:p>
+      <w:pPr>
+        <w:pStyle w:val="Normal"/>
+        <w:rPr/>
+      </w:pPr>
+      <w:r>
+        <w:rPr/>
+      </w:r>
+    </w:p>
+    <w:p>
+      <w:pPr>
+        <w:pStyle w:val="Normal"/>
+        <w:rPr/>
+      </w:pPr>
+      <w:r>
+        <w:rPr/>
+      </w:r>
+    </w:p>
+    <w:p>
+      <w:pPr>
+        <w:pStyle w:val="Normal"/>
+        <w:rPr/>
+      </w:pPr>
+      <w:r>
+        <w:rPr/>
+      </w:r>
+    </w:p>
+    <w:p>
+      <w:pPr>
+        <w:pStyle w:val="Normal"/>
+        <w:rPr/>
+      </w:pPr>
+      <w:r>
+        <w:rPr/>
+      </w:r>
+    </w:p>
+    <w:p>
+      <w:pPr>
+        <w:pStyle w:val="Normal"/>
+        <w:rPr/>
+      </w:pPr>
+      <w:r>
+        <w:rPr/>
+      </w:r>
+    </w:p>
+    <w:p>
+      <w:pPr>
+        <w:pStyle w:val="Normal"/>
+        <w:rPr/>
+      </w:pPr>
+      <w:r>
+        <w:rPr/>
+      </w:r>
+    </w:p>
+    <w:p>
+      <w:pPr>
+        <w:pStyle w:val="Normal"/>
+        <w:rPr/>
+      </w:pPr>
+      <w:r>
+        <w:rPr/>
+      </w:r>
+    </w:p>
+    <w:p>
+      <w:pPr>
+        <w:pStyle w:val="Normal"/>
+        <w:rPr/>
+      </w:pPr>
+      <w:r>
+        <w:rPr/>
+      </w:r>
+    </w:p>
+    <w:p>
+      <w:pPr>
+        <w:pStyle w:val="Normal"/>
+        <w:rPr/>
+      </w:pPr>
+      <w:r>
+        <w:rPr/>
+      </w:r>
+    </w:p>
+    <w:p>
+      <w:pPr>
+        <w:pStyle w:val="Normal"/>
+        <w:rPr/>
+      </w:pPr>
+      <w:r>
+        <w:rPr/>
+      </w:r>
+    </w:p>
+    <w:p>
+      <w:pPr>
+        <w:pStyle w:val="Normal"/>
+        <w:rPr/>
+      </w:pPr>
+      <w:r>
+        <w:rPr/>
+      </w:r>
+    </w:p>
+    <w:p>
+      <w:pPr>
+        <w:pStyle w:val="Normal"/>
+        <w:rPr/>
+      </w:pPr>
+      <w:r>
+        <w:rPr/>
+        <w:t>механизмами защиты СУБД и операционных систем</w:t>
+      </w:r>
+    </w:p>
+    <w:p>
+      <w:pPr>
+        <w:pStyle w:val="Normal"/>
+        <w:rPr/>
+      </w:pPr>
+      <w:r>
+        <w:rPr/>
+      </w:r>
+    </w:p>
+    <w:p>
+      <w:pPr>
+        <w:pStyle w:val="Normal"/>
+        <w:jc w:val="center"/>
+        <w:rPr>
+          <w:b/>
+          <w:b/>
+          <w:bCs/>
+        </w:rPr>
+      </w:pPr>
+      <w:r>
+        <w:rPr>
+          <w:b/>
+          <w:bCs/>
+        </w:rPr>
+      </w:r>
+      <w:r>
+        <w:br w:type="page"/>
+      </w:r>
+    </w:p>
+    <w:p>
+      <w:pPr>
+        <w:pStyle w:val="Normal"/>
+        <w:jc w:val="center"/>
+        <w:rPr>
+          <w:b/>
+          <w:b/>
+          <w:bCs/>
+        </w:rPr>
+      </w:pPr>
+      <w:r>
+        <w:rPr>
+          <w:b/>
+          <w:bCs/>
+        </w:rPr>
+        <w:t>С</w:t>
+      </w:r>
+      <w:r>
+        <w:rPr>
+          <w:b/>
+          <w:bCs/>
+        </w:rPr>
+        <w:t>редства обеспечения безопасности доступа, используемые в известных СУБД</w:t>
+      </w:r>
+    </w:p>
+    <w:p>
+      <w:pPr>
+        <w:pStyle w:val="Normal"/>
+        <w:jc w:val="center"/>
+        <w:rPr>
+          <w:b/>
+          <w:b/>
+          <w:bCs/>
+        </w:rPr>
+      </w:pPr>
+      <w:r>
+        <w:rPr>
+          <w:b/>
+          <w:bCs/>
+        </w:rPr>
+      </w:r>
+    </w:p>
+    <w:p>
+      <w:pPr>
+        <w:pStyle w:val="Normal"/>
+        <w:widowControl/>
+        <w:overflowPunct w:val="false"/>
+        <w:bidi w:val="0"/>
+        <w:ind w:left="0" w:right="-540" w:hanging="0"/>
+        <w:jc w:val="left"/>
+        <w:rPr>
+          <w:rFonts w:ascii="Times New Roman" w:hAnsi="Times New Roman"/>
+          <w:b w:val="false"/>
+          <w:b w:val="false"/>
+          <w:bCs w:val="false"/>
+        </w:rPr>
+      </w:pPr>
+      <w:r>
+        <w:rPr>
+          <w:rFonts w:ascii="Times New Roman" w:hAnsi="Times New Roman"/>
+          <w:b w:val="false"/>
+          <w:bCs w:val="false"/>
+        </w:rPr>
+        <w:tab/>
+        <w:t xml:space="preserve">Существенным аспектом СУБД является защита данных. В современных СУБД поддерживается как избирательный, так и обязательный подходы к обеспечению безопасности данных. В случае избирательного управления, некий пользователь обладает различными правами, или привилегиями, и полномочиями при работе с различными объектами. В случае обязательного управления, каждому объекту присваивается некий квалификационный уровень, а каждому пользователю предоставляются права доступа к тому или иному уровню. </w:t>
+      </w:r>
+    </w:p>
+    <w:p>
+      <w:pPr>
+        <w:pStyle w:val="Normal"/>
+        <w:jc w:val="left"/>
+        <w:rPr>
+          <w:rFonts w:ascii="Times New Roman" w:hAnsi="Times New Roman"/>
+          <w:b w:val="false"/>
+          <w:b w:val="false"/>
+          <w:bCs w:val="false"/>
+        </w:rPr>
+      </w:pPr>
+      <w:r>
+        <w:rPr>
+          <w:rFonts w:ascii="Times New Roman" w:hAnsi="Times New Roman"/>
+          <w:b w:val="false"/>
+          <w:bCs w:val="false"/>
+        </w:rPr>
+        <w:tab/>
+        <w:t xml:space="preserve">Как правило, для идентификации и проверки подлинности пользователя применяется либо соответствующий механизм операционной системы, либо функциональные возможности SQL-оператора «connect». </w:t>
+      </w:r>
+    </w:p>
+    <w:p>
+      <w:pPr>
+        <w:pStyle w:val="Normal"/>
+        <w:jc w:val="left"/>
+        <w:rPr>
+          <w:rFonts w:ascii="Times New Roman" w:hAnsi="Times New Roman"/>
+          <w:b w:val="false"/>
+          <w:b w:val="false"/>
+          <w:bCs w:val="false"/>
+        </w:rPr>
+      </w:pPr>
+      <w:r>
+        <w:rPr>
+          <w:rFonts w:ascii="Times New Roman" w:hAnsi="Times New Roman"/>
+          <w:b w:val="false"/>
+          <w:bCs w:val="false"/>
+        </w:rPr>
+        <w:tab/>
+        <w:t>В момент начала сеанса работы с сервером базы данных пользователь идентифицируется под своим логином, а средством аутентификации служит пароль. Все операции над базой данных, которые будут выполнены после этого, СУБД связывает с конкретным пользователем, который запустил приложение.</w:t>
+      </w:r>
+    </w:p>
+    <w:p>
+      <w:pPr>
+        <w:pStyle w:val="Normal"/>
+        <w:jc w:val="left"/>
+        <w:rPr>
+          <w:rFonts w:ascii="Times New Roman" w:hAnsi="Times New Roman"/>
+          <w:b w:val="false"/>
+          <w:b w:val="false"/>
+          <w:bCs w:val="false"/>
+        </w:rPr>
+      </w:pPr>
+      <w:r>
+        <w:rPr>
+          <w:rFonts w:ascii="Times New Roman" w:hAnsi="Times New Roman"/>
+          <w:b w:val="false"/>
+          <w:bCs w:val="false"/>
+        </w:rPr>
+      </w:r>
+    </w:p>
+    <w:p>
+      <w:pPr>
+        <w:pStyle w:val="Normal"/>
+        <w:jc w:val="left"/>
+        <w:rPr>
+          <w:rFonts w:ascii="Times New Roman" w:hAnsi="Times New Roman"/>
+          <w:b w:val="false"/>
+          <w:b w:val="false"/>
+          <w:bCs w:val="false"/>
+        </w:rPr>
+      </w:pPr>
+      <w:r>
+        <w:rPr>
+          <w:rFonts w:ascii="Times New Roman" w:hAnsi="Times New Roman"/>
+          <w:b w:val="false"/>
+          <w:bCs w:val="false"/>
+        </w:rPr>
+        <w:tab/>
+        <w:t xml:space="preserve">Одна из проблем защиты данных возникает по той причине, что при работе с базами данных инициируются процессы, которые могут запускаться как пользователями, так и прикладными программами. Одно из решений проблемы заключается в том, чтобы прикладной программе также были предоставлены некоторые привилегии доступа к объектам базы данных. В этом случае пользователь, не обладающий специальными привилегиями доступа к некоторым объектам базы данных, может запустить прикладную программу, которая имеет такие же привилегии. В СУБД  «Oracle» решение данной проблемы обеспечивается использованием механизма ролей. Роль представляет собой именованный объект, хранящийся в базе данных, и связывается с конкретной прикладной программой для придания последней привилегий доступа к базам данных, таблицам, представлениям и процедурам базы данных. Роль создается и удаляется администратором базы данных, ей может быть придан определенный пароль. Как только роль создана, ей можно предоставить привилегии доступа к объектам базы данных. </w:t>
+      </w:r>
+    </w:p>
+    <w:p>
+      <w:pPr>
+        <w:pStyle w:val="Normal"/>
+        <w:jc w:val="left"/>
+        <w:rPr>
+          <w:rFonts w:ascii="Times New Roman" w:hAnsi="Times New Roman"/>
+          <w:b w:val="false"/>
+          <w:b w:val="false"/>
+          <w:bCs w:val="false"/>
+        </w:rPr>
+      </w:pPr>
+      <w:r>
+        <w:rPr>
+          <w:rFonts w:ascii="Times New Roman" w:hAnsi="Times New Roman"/>
+          <w:b w:val="false"/>
+          <w:bCs w:val="false"/>
+        </w:rPr>
+      </w:r>
+    </w:p>
+    <w:p>
+      <w:pPr>
+        <w:pStyle w:val="Normal"/>
+        <w:jc w:val="left"/>
+        <w:rPr>
+          <w:rFonts w:ascii="Times New Roman" w:hAnsi="Times New Roman"/>
+          <w:b w:val="false"/>
+          <w:b w:val="false"/>
+          <w:bCs w:val="false"/>
+        </w:rPr>
+      </w:pPr>
+      <w:r>
+        <w:rPr>
+          <w:rFonts w:ascii="Times New Roman" w:hAnsi="Times New Roman"/>
+          <w:b w:val="false"/>
+          <w:bCs w:val="false"/>
+        </w:rPr>
+        <w:t xml:space="preserve">Еще одним эффективным способом обеспечения безопасности является шифрование данных. </w:t>
+      </w:r>
+    </w:p>
+    <w:p>
+      <w:pPr>
+        <w:pStyle w:val="Normal"/>
+        <w:jc w:val="left"/>
+        <w:rPr>
+          <w:rFonts w:ascii="Times New Roman" w:hAnsi="Times New Roman"/>
+          <w:b w:val="false"/>
+          <w:b w:val="false"/>
+          <w:bCs w:val="false"/>
+        </w:rPr>
+      </w:pPr>
+      <w:r>
+        <w:rPr>
+          <w:rFonts w:ascii="Times New Roman" w:hAnsi="Times New Roman"/>
+          <w:b w:val="false"/>
+          <w:bCs w:val="false"/>
+        </w:rPr>
+      </w:r>
+    </w:p>
+    <w:p>
+      <w:pPr>
+        <w:pStyle w:val="Normal"/>
+        <w:jc w:val="left"/>
+        <w:rPr>
+          <w:rFonts w:ascii="Times New Roman" w:hAnsi="Times New Roman"/>
+          <w:b w:val="false"/>
+          <w:b w:val="false"/>
+          <w:bCs w:val="false"/>
+        </w:rPr>
+      </w:pPr>
+      <w:r>
+        <w:rPr>
+          <w:rFonts w:ascii="Times New Roman" w:hAnsi="Times New Roman"/>
+          <w:b w:val="false"/>
+          <w:bCs w:val="false"/>
+        </w:rPr>
+        <w:t>Современные СУБД включают резервное копирование и аудит как непременные составляющие системы безопасности.</w:t>
+      </w:r>
+    </w:p>
+    <w:p>
+      <w:pPr>
+        <w:pStyle w:val="Normal"/>
+        <w:jc w:val="left"/>
+        <w:rPr>
+          <w:rFonts w:ascii="Times New Roman" w:hAnsi="Times New Roman"/>
+          <w:b w:val="false"/>
+          <w:b w:val="false"/>
+          <w:bCs w:val="false"/>
+        </w:rPr>
+      </w:pPr>
+      <w:r>
+        <w:rPr>
+          <w:rFonts w:ascii="Times New Roman" w:hAnsi="Times New Roman"/>
+          <w:b w:val="false"/>
+          <w:bCs w:val="false"/>
+        </w:rPr>
       </w:r>
     </w:p>
     <w:sectPr>
       <w:type w:val="nextPage"/>
       <w:pgSz w:w="11906" w:h="16838"/>
-      <w:pgMar w:left="1134" w:right="1134" w:header="0" w:top="1134" w:footer="0" w:bottom="1134" w:gutter="0"/>
+      <w:pgMar w:left="345" w:right="311" w:header="0" w:top="1134" w:footer="0" w:bottom="1134" w:gutter="0"/>
       <w:pgNumType w:fmt="decimal"/>
       <w:formProt w:val="false"/>
       <w:textDirection w:val="lrTb"/>
@@ -691,15 +1286,12 @@
       <w:rPr>
         <w:rFonts w:ascii="Liberation Serif" w:hAnsi="Liberation Serif" w:eastAsia="Noto Sans CJK SC" w:cs="Lohit Devanagari"/>
         <w:kern w:val="2"/>
-        <w:sz w:val="24"/>
         <w:szCs w:val="24"/>
         <w:lang w:val="ru-RU" w:eastAsia="zh-CN" w:bidi="hi-IN"/>
       </w:rPr>
     </w:rPrDefault>
     <w:pPrDefault>
-      <w:pPr>
-        <w:widowControl/>
-      </w:pPr>
+      <w:pPr/>
     </w:pPrDefault>
   </w:docDefaults>
   <w:style w:type="paragraph" w:styleId="Normal">
@@ -707,10 +1299,9 @@
     <w:qFormat/>
     <w:pPr>
       <w:widowControl/>
-      <w:kinsoku w:val="true"/>
-      <w:overflowPunct w:val="true"/>
-      <w:autoSpaceDE w:val="true"/>
+      <w:overflowPunct w:val="false"/>
       <w:bidi w:val="0"/>
+      <w:jc w:val="left"/>
     </w:pPr>
     <w:rPr>
       <w:rFonts w:ascii="Liberation Serif" w:hAnsi="Liberation Serif" w:eastAsia="Noto Sans CJK SC" w:cs="Lohit Devanagari"/>
@@ -726,6 +1317,69 @@
     <w:qFormat/>
     <w:rPr>
       <w:rFonts w:ascii="OpenSymbol" w:hAnsi="OpenSymbol" w:eastAsia="OpenSymbol" w:cs="OpenSymbol"/>
+    </w:rPr>
+  </w:style>
+  <w:style w:type="character" w:styleId="ListLabel1">
+    <w:name w:val="ListLabel 1"/>
+    <w:qFormat/>
+    <w:rPr>
+      <w:rFonts w:cs="OpenSymbol"/>
+    </w:rPr>
+  </w:style>
+  <w:style w:type="character" w:styleId="ListLabel2">
+    <w:name w:val="ListLabel 2"/>
+    <w:qFormat/>
+    <w:rPr>
+      <w:rFonts w:cs="OpenSymbol"/>
+    </w:rPr>
+  </w:style>
+  <w:style w:type="character" w:styleId="ListLabel3">
+    <w:name w:val="ListLabel 3"/>
+    <w:qFormat/>
+    <w:rPr>
+      <w:rFonts w:cs="OpenSymbol"/>
+    </w:rPr>
+  </w:style>
+  <w:style w:type="character" w:styleId="ListLabel4">
+    <w:name w:val="ListLabel 4"/>
+    <w:qFormat/>
+    <w:rPr>
+      <w:rFonts w:cs="OpenSymbol"/>
+    </w:rPr>
+  </w:style>
+  <w:style w:type="character" w:styleId="ListLabel5">
+    <w:name w:val="ListLabel 5"/>
+    <w:qFormat/>
+    <w:rPr>
+      <w:rFonts w:cs="OpenSymbol"/>
+    </w:rPr>
+  </w:style>
+  <w:style w:type="character" w:styleId="ListLabel6">
+    <w:name w:val="ListLabel 6"/>
+    <w:qFormat/>
+    <w:rPr>
+      <w:rFonts w:cs="OpenSymbol"/>
+    </w:rPr>
+  </w:style>
+  <w:style w:type="character" w:styleId="ListLabel7">
+    <w:name w:val="ListLabel 7"/>
+    <w:qFormat/>
+    <w:rPr>
+      <w:rFonts w:cs="OpenSymbol"/>
+    </w:rPr>
+  </w:style>
+  <w:style w:type="character" w:styleId="ListLabel8">
+    <w:name w:val="ListLabel 8"/>
+    <w:qFormat/>
+    <w:rPr>
+      <w:rFonts w:cs="OpenSymbol"/>
+    </w:rPr>
+  </w:style>
+  <w:style w:type="character" w:styleId="ListLabel9">
+    <w:name w:val="ListLabel 9"/>
+    <w:qFormat/>
+    <w:rPr>
+      <w:rFonts w:cs="OpenSymbol"/>
     </w:rPr>
   </w:style>
   <w:style w:type="paragraph" w:styleId="Heading">

</xml_diff>